<commit_message>
Aula 1 e 2
</commit_message>
<xml_diff>
--- a/Anotações - Forecasting.docx
+++ b/Anotações - Forecasting.docx
@@ -8,8 +8,6 @@
           <w:b/>
         </w:rPr>
       </w:pPr>
-      <w:bookmarkStart w:id="0" w:name="_GoBack"/>
-      <w:bookmarkEnd w:id="0"/>
       <w:r>
         <w:rPr>
           <w:b/>
@@ -1304,14 +1302,27 @@
       <w:r>
         <w:t xml:space="preserve">Figura </w:t>
       </w:r>
-      <w:fldSimple w:instr=" SEQ Figura \* ARABIC ">
-        <w:r>
-          <w:rPr>
-            <w:noProof/>
-          </w:rPr>
-          <w:t>1</w:t>
-        </w:r>
-      </w:fldSimple>
+      <w:r>
+        <w:fldChar w:fldCharType="begin"/>
+      </w:r>
+      <w:r>
+        <w:instrText xml:space="preserve"> SEQ Figura \* ARABIC </w:instrText>
+      </w:r>
+      <w:r>
+        <w:fldChar w:fldCharType="separate"/>
+      </w:r>
+      <w:r>
+        <w:rPr>
+          <w:noProof/>
+        </w:rPr>
+        <w:t>1</w:t>
+      </w:r>
+      <w:r>
+        <w:rPr>
+          <w:noProof/>
+        </w:rPr>
+        <w:fldChar w:fldCharType="end"/>
+      </w:r>
       <w:r>
         <w:t xml:space="preserve"> - Resultado do código do exemplo</w:t>
       </w:r>
@@ -1565,14 +1576,27 @@
       <w:r>
         <w:t xml:space="preserve">Figura </w:t>
       </w:r>
-      <w:fldSimple w:instr=" SEQ Figura \* ARABIC ">
-        <w:r>
-          <w:rPr>
-            <w:noProof/>
-          </w:rPr>
-          <w:t>2</w:t>
-        </w:r>
-      </w:fldSimple>
+      <w:r>
+        <w:fldChar w:fldCharType="begin"/>
+      </w:r>
+      <w:r>
+        <w:instrText xml:space="preserve"> SEQ Figura \* ARABIC </w:instrText>
+      </w:r>
+      <w:r>
+        <w:fldChar w:fldCharType="separate"/>
+      </w:r>
+      <w:r>
+        <w:rPr>
+          <w:noProof/>
+        </w:rPr>
+        <w:t>2</w:t>
+      </w:r>
+      <w:r>
+        <w:rPr>
+          <w:noProof/>
+        </w:rPr>
+        <w:fldChar w:fldCharType="end"/>
+      </w:r>
       <w:r>
         <w:t xml:space="preserve"> - Resultado do código acima</w:t>
       </w:r>
@@ -1775,14 +1799,27 @@
       <w:r>
         <w:t xml:space="preserve">Figura </w:t>
       </w:r>
-      <w:fldSimple w:instr=" SEQ Figura \* ARABIC ">
-        <w:r>
-          <w:rPr>
-            <w:noProof/>
-          </w:rPr>
-          <w:t>3</w:t>
-        </w:r>
-      </w:fldSimple>
+      <w:r>
+        <w:fldChar w:fldCharType="begin"/>
+      </w:r>
+      <w:r>
+        <w:instrText xml:space="preserve"> SEQ Figura \* ARABIC </w:instrText>
+      </w:r>
+      <w:r>
+        <w:fldChar w:fldCharType="separate"/>
+      </w:r>
+      <w:r>
+        <w:rPr>
+          <w:noProof/>
+        </w:rPr>
+        <w:t>3</w:t>
+      </w:r>
+      <w:r>
+        <w:rPr>
+          <w:noProof/>
+        </w:rPr>
+        <w:fldChar w:fldCharType="end"/>
+      </w:r>
       <w:r>
         <w:t xml:space="preserve"> - Gráfico de sazonalidade</w:t>
       </w:r>
@@ -1870,14 +1907,27 @@
       <w:r>
         <w:t xml:space="preserve">Figura </w:t>
       </w:r>
-      <w:fldSimple w:instr=" SEQ Figura \* ARABIC ">
-        <w:r>
-          <w:rPr>
-            <w:noProof/>
-          </w:rPr>
-          <w:t>4</w:t>
-        </w:r>
-      </w:fldSimple>
+      <w:r>
+        <w:fldChar w:fldCharType="begin"/>
+      </w:r>
+      <w:r>
+        <w:instrText xml:space="preserve"> SEQ Figura \* ARABIC </w:instrText>
+      </w:r>
+      <w:r>
+        <w:fldChar w:fldCharType="separate"/>
+      </w:r>
+      <w:r>
+        <w:rPr>
+          <w:noProof/>
+        </w:rPr>
+        <w:t>4</w:t>
+      </w:r>
+      <w:r>
+        <w:rPr>
+          <w:noProof/>
+        </w:rPr>
+        <w:fldChar w:fldCharType="end"/>
+      </w:r>
       <w:r>
         <w:t xml:space="preserve"> - Gráfico polar. Note o formato parecido em todos os anos.</w:t>
       </w:r>
@@ -1956,16 +2006,139 @@
       <w:r>
         <w:t xml:space="preserve">Figura </w:t>
       </w:r>
+      <w:r>
+        <w:fldChar w:fldCharType="begin"/>
+      </w:r>
+      <w:r>
+        <w:instrText xml:space="preserve"> SEQ Figura \* ARABIC </w:instrText>
+      </w:r>
+      <w:r>
+        <w:fldChar w:fldCharType="separate"/>
+      </w:r>
+      <w:r>
+        <w:rPr>
+          <w:noProof/>
+        </w:rPr>
+        <w:t>5</w:t>
+      </w:r>
+      <w:r>
+        <w:rPr>
+          <w:noProof/>
+        </w:rPr>
+        <w:fldChar w:fldCharType="end"/>
+      </w:r>
+      <w:r>
+        <w:t xml:space="preserve"> - Subséries das vendas mensas de medicamentos contra a diabetes. Note o pico do valor de janeiro</w:t>
+      </w:r>
+    </w:p>
+    <w:p>
+      <w:pPr>
+        <w:rPr>
+          <w:b/>
+        </w:rPr>
+      </w:pPr>
+      <w:r>
+        <w:rPr>
+          <w:b/>
+        </w:rPr>
+        <w:t>2.6 – Scatterplots</w:t>
+      </w:r>
+    </w:p>
+    <w:p>
+      <w:r>
+        <w:t>O scatterplot é muito usado para ver relacionamento entre variáveis</w:t>
+      </w:r>
+      <w:r>
+        <w:t xml:space="preserve"> e cada ponto é uma observação.</w:t>
+      </w:r>
+      <w:bookmarkStart w:id="0" w:name="_GoBack"/>
+      <w:bookmarkEnd w:id="0"/>
+      <w:r>
+        <w:t xml:space="preserve"> Com isso, por exemplo, enquanto X tem um comportamento de queda, Y pode apresentar um comportamento análogo ou não demonstrar qualquer comportamento.</w:t>
+      </w:r>
+    </w:p>
+    <w:p>
+      <w:pPr>
+        <w:keepNext/>
+      </w:pPr>
+      <w:r>
+        <w:rPr>
+          <w:noProof/>
+        </w:rPr>
+        <w:lastRenderedPageBreak/>
+        <w:drawing>
+          <wp:inline distT="0" distB="0" distL="0" distR="0" wp14:anchorId="4286E43A" wp14:editId="7465455F">
+            <wp:extent cx="5400040" cy="4425950"/>
+            <wp:effectExtent l="0" t="0" r="0" b="0"/>
+            <wp:docPr id="9" name="Imagem 9"/>
+            <wp:cNvGraphicFramePr>
+              <a:graphicFrameLocks xmlns:a="http://schemas.openxmlformats.org/drawingml/2006/main" noChangeAspect="1"/>
+            </wp:cNvGraphicFramePr>
+            <a:graphic xmlns:a="http://schemas.openxmlformats.org/drawingml/2006/main">
+              <a:graphicData uri="http://schemas.openxmlformats.org/drawingml/2006/picture">
+                <pic:pic xmlns:pic="http://schemas.openxmlformats.org/drawingml/2006/picture">
+                  <pic:nvPicPr>
+                    <pic:cNvPr id="1" name=""/>
+                    <pic:cNvPicPr/>
+                  </pic:nvPicPr>
+                  <pic:blipFill>
+                    <a:blip r:embed="rId15"/>
+                    <a:stretch>
+                      <a:fillRect/>
+                    </a:stretch>
+                  </pic:blipFill>
+                  <pic:spPr>
+                    <a:xfrm>
+                      <a:off x="0" y="0"/>
+                      <a:ext cx="5400040" cy="4425950"/>
+                    </a:xfrm>
+                    <a:prstGeom prst="rect">
+                      <a:avLst/>
+                    </a:prstGeom>
+                  </pic:spPr>
+                </pic:pic>
+              </a:graphicData>
+            </a:graphic>
+          </wp:inline>
+        </w:drawing>
+      </w:r>
+    </w:p>
+    <w:p>
+      <w:pPr>
+        <w:pStyle w:val="Legenda"/>
+      </w:pPr>
+      <w:r>
+        <w:t xml:space="preserve">Figura </w:t>
+      </w:r>
       <w:fldSimple w:instr=" SEQ Figura \* ARABIC ">
         <w:r>
           <w:rPr>
             <w:noProof/>
           </w:rPr>
-          <w:t>5</w:t>
+          <w:t>6</w:t>
         </w:r>
       </w:fldSimple>
       <w:r>
-        <w:t xml:space="preserve"> - Subséries das vendas mensas de medicamentos contra a diabetes. Note o pico do valor de janeiro</w:t>
+        <w:t xml:space="preserve"> - Resultado do código acima. Notem para a regularização dos meses na primeira linha</w:t>
+      </w:r>
+    </w:p>
+    <w:p>
+      <w:r>
+        <w:t xml:space="preserve">Como vemos </w:t>
+      </w:r>
+      <w:hyperlink r:id="rId16" w:history="1">
+        <w:r>
+          <w:rPr>
+            <w:rStyle w:val="Hiperligao"/>
+          </w:rPr>
+          <w:t>aqui</w:t>
+        </w:r>
+      </w:hyperlink>
+      <w:r>
+        <w:t xml:space="preserve">, </w:t>
+      </w:r>
+      <w:r>
+        <w:t xml:space="preserve">vemos a demanda e a temperatura dividida pelas observações entre os meses. Vemos também que a demanda é diretamente proporcional a temperatura. Quando está muito alta ou muito baixa, a demanda por eletricidade aumenta. </w:t>
       </w:r>
     </w:p>
     <w:p/>
@@ -1999,7 +2172,7 @@
         </w:rPr>
         <w:t xml:space="preserve">Forecasting: Principles and Pactice - </w:t>
       </w:r>
-      <w:hyperlink r:id="rId15" w:history="1">
+      <w:hyperlink r:id="rId17" w:history="1">
         <w:r>
           <w:rPr>
             <w:rStyle w:val="Hiperligao"/>
@@ -2015,7 +2188,7 @@
         </w:rPr>
         <w:t xml:space="preserve">Séries históricas IBGE - </w:t>
       </w:r>
-      <w:hyperlink r:id="rId16" w:history="1">
+      <w:hyperlink r:id="rId18" w:history="1">
         <w:r>
           <w:rPr>
             <w:rStyle w:val="Hiperligao"/>
@@ -2036,7 +2209,7 @@
         </w:rPr>
         <w:t xml:space="preserve">Conectando R ao banco de dados - </w:t>
       </w:r>
-      <w:hyperlink r:id="rId17" w:tgtFrame="_blank" w:history="1">
+      <w:hyperlink r:id="rId19" w:tgtFrame="_blank" w:history="1">
         <w:r>
           <w:rPr>
             <w:rStyle w:val="Hiperligao"/>
@@ -2054,7 +2227,7 @@
         </w:rPr>
         <w:br/>
       </w:r>
-      <w:hyperlink r:id="rId18" w:tgtFrame="_blank" w:history="1">
+      <w:hyperlink r:id="rId20" w:tgtFrame="_blank" w:history="1">
         <w:r>
           <w:rPr>
             <w:rStyle w:val="Hiperligao"/>

</xml_diff>